<commit_message>
Progress on data transfer and pdf creation has been recorded.
</commit_message>
<xml_diff>
--- a/public/documents/ek2.docx
+++ b/public/documents/ek2.docx
@@ -1,6 +1,6 @@
 
 <file path=word/document.xml><?xml version="1.0" encoding="utf-8"?>
-<w:document xmlns:wpc="http://schemas.microsoft.com/office/word/2010/wordprocessingCanvas" xmlns:cx="http://schemas.microsoft.com/office/drawing/2014/chartex" xmlns:cx1="http://schemas.microsoft.com/office/drawing/2015/9/8/chartex" xmlns:cx2="http://schemas.microsoft.com/office/drawing/2015/10/21/chartex" xmlns:cx3="http://schemas.microsoft.com/office/drawing/2016/5/9/chartex" xmlns:cx4="http://schemas.microsoft.com/office/drawing/2016/5/10/chartex" xmlns:cx5="http://schemas.microsoft.com/office/drawing/2016/5/11/chartex" xmlns:cx6="http://schemas.microsoft.com/office/drawing/2016/5/12/chartex" xmlns:cx7="http://schemas.microsoft.com/office/drawing/2016/5/13/chartex" xmlns:cx8="http://schemas.microsoft.com/office/drawing/2016/5/14/chartex" xmlns:mc="http://schemas.openxmlformats.org/markup-compatibility/2006" xmlns:aink="http://schemas.microsoft.com/office/drawing/2016/ink" xmlns:am3d="http://schemas.microsoft.com/office/drawing/2017/model3d" xmlns:o="urn:schemas-microsoft-com:office:office" xmlns:r="http://schemas.openxmlformats.org/officeDocument/2006/relationships" xmlns:m="http://schemas.openxmlformats.org/officeDocument/2006/math" xmlns:v="urn:schemas-microsoft-com:vml" xmlns:wp14="http://schemas.microsoft.com/office/word/2010/wordprocessingDrawing" xmlns:wp="http://schemas.openxmlformats.org/drawingml/2006/wordprocessingDrawing" xmlns:w10="urn:schemas-microsoft-com:office:word" xmlns:w="http://schemas.openxmlformats.org/wordprocessingml/2006/main" xmlns:w14="http://schemas.microsoft.com/office/word/2010/wordml" xmlns:w15="http://schemas.microsoft.com/office/word/2012/wordml" xmlns:w16cex="http://schemas.microsoft.com/office/word/2018/wordml/cex" xmlns:w16cid="http://schemas.microsoft.com/office/word/2016/wordml/cid" xmlns:w16="http://schemas.microsoft.com/office/word/2018/wordml" xmlns:w16sdtdh="http://schemas.microsoft.com/office/word/2020/wordml/sdtdatahash" xmlns:w16se="http://schemas.microsoft.com/office/word/2015/wordml/symex" xmlns:wpg="http://schemas.microsoft.com/office/word/2010/wordprocessingGroup" xmlns:wpi="http://schemas.microsoft.com/office/word/2010/wordprocessingInk" xmlns:wne="http://schemas.microsoft.com/office/word/2006/wordml" xmlns:wps="http://schemas.microsoft.com/office/word/2010/wordprocessingShape" mc:Ignorable="w14 w15 w16se w16cid w16 w16cex w16sdtdh wp14">
+<w:document xmlns:wpc="http://schemas.microsoft.com/office/word/2010/wordprocessingCanvas" xmlns:cx="http://schemas.microsoft.com/office/drawing/2014/chartex" xmlns:cx1="http://schemas.microsoft.com/office/drawing/2015/9/8/chartex" xmlns:cx2="http://schemas.microsoft.com/office/drawing/2015/10/21/chartex" xmlns:cx3="http://schemas.microsoft.com/office/drawing/2016/5/9/chartex" xmlns:cx4="http://schemas.microsoft.com/office/drawing/2016/5/10/chartex" xmlns:cx5="http://schemas.microsoft.com/office/drawing/2016/5/11/chartex" xmlns:cx6="http://schemas.microsoft.com/office/drawing/2016/5/12/chartex" xmlns:cx7="http://schemas.microsoft.com/office/drawing/2016/5/13/chartex" xmlns:cx8="http://schemas.microsoft.com/office/drawing/2016/5/14/chartex" xmlns:mc="http://schemas.openxmlformats.org/markup-compatibility/2006" xmlns:aink="http://schemas.microsoft.com/office/drawing/2016/ink" xmlns:am3d="http://schemas.microsoft.com/office/drawing/2017/model3d" xmlns:o="urn:schemas-microsoft-com:office:office" xmlns:oel="http://schemas.microsoft.com/office/2019/extlst" xmlns:r="http://schemas.openxmlformats.org/officeDocument/2006/relationships" xmlns:m="http://schemas.openxmlformats.org/officeDocument/2006/math" xmlns:v="urn:schemas-microsoft-com:vml" xmlns:wp14="http://schemas.microsoft.com/office/word/2010/wordprocessingDrawing" xmlns:wp="http://schemas.openxmlformats.org/drawingml/2006/wordprocessingDrawing" xmlns:w10="urn:schemas-microsoft-com:office:word" xmlns:w="http://schemas.openxmlformats.org/wordprocessingml/2006/main" xmlns:w14="http://schemas.microsoft.com/office/word/2010/wordml" xmlns:w15="http://schemas.microsoft.com/office/word/2012/wordml" xmlns:w16cex="http://schemas.microsoft.com/office/word/2018/wordml/cex" xmlns:w16cid="http://schemas.microsoft.com/office/word/2016/wordml/cid" xmlns:w16="http://schemas.microsoft.com/office/word/2018/wordml" xmlns:w16du="http://schemas.microsoft.com/office/word/2023/wordml/word16du" xmlns:w16sdtdh="http://schemas.microsoft.com/office/word/2020/wordml/sdtdatahash" xmlns:w16sdtfl="http://schemas.microsoft.com/office/word/2024/wordml/sdtformatlock" xmlns:w16se="http://schemas.microsoft.com/office/word/2015/wordml/symex" xmlns:wpg="http://schemas.microsoft.com/office/word/2010/wordprocessingGroup" xmlns:wpi="http://schemas.microsoft.com/office/word/2010/wordprocessingInk" xmlns:wne="http://schemas.microsoft.com/office/word/2006/wordml" xmlns:wps="http://schemas.microsoft.com/office/word/2010/wordprocessingShape" mc:Ignorable="w14 w15 w16se w16cid w16 w16cex w16sdtdh w16sdtfl w16du wp14">
   <w:body>
     <w:p>
       <w:pPr>
@@ -397,6 +397,36 @@
               </w:rPr>
               <w:t>:</w:t>
             </w:r>
+            <w:r>
+              <w:rPr>
+                <w:sz w:val="20"/>
+                <w:szCs w:val="20"/>
+              </w:rPr>
+              <w:t xml:space="preserve"> </w:t>
+            </w:r>
+            <w:r>
+              <w:rPr>
+                <w:sz w:val="20"/>
+                <w:szCs w:val="20"/>
+              </w:rPr>
+              <w:t>[[</w:t>
+            </w:r>
+            <w:proofErr w:type="spellStart"/>
+            <w:r>
+              <w:rPr>
+                <w:sz w:val="20"/>
+                <w:szCs w:val="20"/>
+              </w:rPr>
+              <w:t>adSoyad</w:t>
+            </w:r>
+            <w:proofErr w:type="spellEnd"/>
+            <w:r>
+              <w:rPr>
+                <w:sz w:val="20"/>
+                <w:szCs w:val="20"/>
+              </w:rPr>
+              <w:t>]] </w:t>
+            </w:r>
           </w:p>
         </w:tc>
       </w:tr>
@@ -447,6 +477,9 @@
           </w:tcPr>
           <w:p>
             <w:pPr>
+              <w:tabs>
+                <w:tab w:val="left" w:pos="816"/>
+              </w:tabs>
               <w:spacing w:line="276" w:lineRule="auto"/>
               <w:contextualSpacing/>
               <w:jc w:val="both"/>
@@ -463,6 +496,36 @@
                 <w:szCs w:val="20"/>
               </w:rPr>
               <w:t>:</w:t>
+            </w:r>
+            <w:r>
+              <w:rPr>
+                <w:sz w:val="20"/>
+                <w:szCs w:val="20"/>
+              </w:rPr>
+              <w:t xml:space="preserve"> </w:t>
+            </w:r>
+            <w:r>
+              <w:rPr>
+                <w:sz w:val="20"/>
+                <w:szCs w:val="20"/>
+              </w:rPr>
+              <w:t>[[</w:t>
+            </w:r>
+            <w:proofErr w:type="spellStart"/>
+            <w:r>
+              <w:rPr>
+                <w:sz w:val="20"/>
+                <w:szCs w:val="20"/>
+              </w:rPr>
+              <w:t>tcKimlik</w:t>
+            </w:r>
+            <w:proofErr w:type="spellEnd"/>
+            <w:r>
+              <w:rPr>
+                <w:sz w:val="20"/>
+                <w:szCs w:val="20"/>
+              </w:rPr>
+              <w:t>]] </w:t>
             </w:r>
           </w:p>
         </w:tc>
@@ -526,11 +589,8 @@
           </w:tcPr>
           <w:p>
             <w:pPr>
-              <w:spacing w:line="276" w:lineRule="auto"/>
-              <w:contextualSpacing/>
               <w:jc w:val="both"/>
               <w:rPr>
-                <w:rFonts w:ascii="Times New Roman" w:hAnsi="Times New Roman" w:cs="Times New Roman"/>
                 <w:sz w:val="20"/>
                 <w:szCs w:val="20"/>
               </w:rPr>
@@ -542,6 +602,36 @@
                 <w:szCs w:val="20"/>
               </w:rPr>
               <w:t>:</w:t>
+            </w:r>
+            <w:r>
+              <w:rPr>
+                <w:sz w:val="20"/>
+                <w:szCs w:val="20"/>
+              </w:rPr>
+              <w:t xml:space="preserve"> </w:t>
+            </w:r>
+            <w:r>
+              <w:rPr>
+                <w:sz w:val="20"/>
+                <w:szCs w:val="20"/>
+              </w:rPr>
+              <w:t>[[</w:t>
+            </w:r>
+            <w:proofErr w:type="spellStart"/>
+            <w:r>
+              <w:rPr>
+                <w:sz w:val="20"/>
+                <w:szCs w:val="20"/>
+              </w:rPr>
+              <w:t>dogumTarihi</w:t>
+            </w:r>
+            <w:proofErr w:type="spellEnd"/>
+            <w:r>
+              <w:rPr>
+                <w:sz w:val="20"/>
+                <w:szCs w:val="20"/>
+              </w:rPr>
+              <w:t>]] </w:t>
             </w:r>
           </w:p>
         </w:tc>
@@ -604,11 +694,26 @@
             </w:pPr>
             <w:r>
               <w:rPr>
-                <w:rFonts w:ascii="Times New Roman" w:hAnsi="Times New Roman" w:cs="Times New Roman"/>
-                <w:sz w:val="20"/>
-                <w:szCs w:val="20"/>
-              </w:rPr>
-              <w:t>:</w:t>
+                <w:sz w:val="20"/>
+                <w:szCs w:val="20"/>
+              </w:rPr>
+              <w:t>[[</w:t>
+            </w:r>
+            <w:proofErr w:type="spellStart"/>
+            <w:r>
+              <w:rPr>
+                <w:sz w:val="20"/>
+                <w:szCs w:val="20"/>
+              </w:rPr>
+              <w:t>ogrenciNo</w:t>
+            </w:r>
+            <w:proofErr w:type="spellEnd"/>
+            <w:r>
+              <w:rPr>
+                <w:sz w:val="20"/>
+                <w:szCs w:val="20"/>
+              </w:rPr>
+              <w:t>]] </w:t>
             </w:r>
           </w:p>
         </w:tc>
@@ -669,6 +774,7 @@
                 <w:szCs w:val="20"/>
               </w:rPr>
             </w:pPr>
+            <w:proofErr w:type="gramStart"/>
             <w:r>
               <w:rPr>
                 <w:rFonts w:ascii="Times New Roman" w:hAnsi="Times New Roman" w:cs="Times New Roman"/>
@@ -676,6 +782,41 @@
                 <w:szCs w:val="20"/>
               </w:rPr>
               <w:t>:</w:t>
+            </w:r>
+            <w:r>
+              <w:rPr>
+                <w:rFonts w:ascii="Times New Roman" w:hAnsi="Times New Roman" w:cs="Times New Roman"/>
+                <w:sz w:val="20"/>
+                <w:szCs w:val="20"/>
+              </w:rPr>
+              <w:t>[</w:t>
+            </w:r>
+            <w:proofErr w:type="gramEnd"/>
+            <w:r>
+              <w:rPr>
+                <w:rFonts w:ascii="Times New Roman" w:hAnsi="Times New Roman" w:cs="Times New Roman"/>
+                <w:sz w:val="20"/>
+                <w:szCs w:val="20"/>
+              </w:rPr>
+              <w:t>[</w:t>
+            </w:r>
+            <w:proofErr w:type="gramStart"/>
+            <w:r>
+              <w:rPr>
+                <w:rFonts w:ascii="Times New Roman" w:hAnsi="Times New Roman" w:cs="Times New Roman"/>
+                <w:sz w:val="20"/>
+                <w:szCs w:val="20"/>
+              </w:rPr>
+              <w:t>bolum</w:t>
+            </w:r>
+            <w:proofErr w:type="gramEnd"/>
+            <w:r>
+              <w:rPr>
+                <w:rFonts w:ascii="Times New Roman" w:hAnsi="Times New Roman" w:cs="Times New Roman"/>
+                <w:sz w:val="20"/>
+                <w:szCs w:val="20"/>
+              </w:rPr>
+              <w:t>]]</w:t>
             </w:r>
           </w:p>
         </w:tc>
@@ -756,22 +897,44 @@
                 <w:szCs w:val="20"/>
               </w:rPr>
             </w:pPr>
+            <w:r>
+              <w:rPr>
+                <w:rFonts w:ascii="Times New Roman" w:hAnsi="Times New Roman" w:cs="Times New Roman"/>
+                <w:sz w:val="20"/>
+                <w:szCs w:val="20"/>
+              </w:rPr>
+              <w:t>:</w:t>
+            </w:r>
+            <w:r>
+              <w:rPr>
+                <w:rFonts w:ascii="Times New Roman" w:hAnsi="Times New Roman" w:cs="Times New Roman"/>
+                <w:sz w:val="20"/>
+                <w:szCs w:val="20"/>
+              </w:rPr>
+              <w:t xml:space="preserve"> </w:t>
+            </w:r>
+            <w:r>
+              <w:rPr>
+                <w:sz w:val="20"/>
+                <w:szCs w:val="20"/>
+              </w:rPr>
+              <w:t>[[telefon</w:t>
+            </w:r>
             <w:proofErr w:type="gramStart"/>
             <w:r>
               <w:rPr>
-                <w:rFonts w:ascii="Times New Roman" w:hAnsi="Times New Roman" w:cs="Times New Roman"/>
-                <w:sz w:val="20"/>
-                <w:szCs w:val="20"/>
-              </w:rPr>
-              <w:t>:</w:t>
-            </w:r>
-            <w:r>
-              <w:rPr>
-                <w:rFonts w:ascii="Times New Roman" w:hAnsi="Times New Roman" w:cs="Times New Roman"/>
-                <w:sz w:val="20"/>
-                <w:szCs w:val="20"/>
-              </w:rPr>
-              <w:t xml:space="preserve">   </w:t>
+                <w:sz w:val="20"/>
+                <w:szCs w:val="20"/>
+              </w:rPr>
+              <w:t>]] </w:t>
+            </w:r>
+            <w:r>
+              <w:rPr>
+                <w:rFonts w:ascii="Times New Roman" w:hAnsi="Times New Roman" w:cs="Times New Roman"/>
+                <w:sz w:val="20"/>
+                <w:szCs w:val="20"/>
+              </w:rPr>
+              <w:t xml:space="preserve">  </w:t>
             </w:r>
             <w:proofErr w:type="gramEnd"/>
             <w:r>
@@ -780,7 +943,21 @@
                 <w:sz w:val="20"/>
                 <w:szCs w:val="20"/>
               </w:rPr>
-              <w:t xml:space="preserve">                                           E-posta:</w:t>
+              <w:t xml:space="preserve">                              E-posta:</w:t>
+            </w:r>
+            <w:r>
+              <w:rPr>
+                <w:sz w:val="20"/>
+                <w:szCs w:val="20"/>
+              </w:rPr>
+              <w:t xml:space="preserve"> </w:t>
+            </w:r>
+            <w:r>
+              <w:rPr>
+                <w:sz w:val="20"/>
+                <w:szCs w:val="20"/>
+              </w:rPr>
+              <w:t>[[eposta]]</w:t>
             </w:r>
           </w:p>
         </w:tc>
@@ -842,25 +1019,7 @@
                 <w:sz w:val="20"/>
                 <w:szCs w:val="20"/>
               </w:rPr>
-              <w:t>etmekte</w:t>
-            </w:r>
-            <w:r>
-              <w:rPr>
-                <w:rFonts w:ascii="Times New Roman" w:hAnsi="Times New Roman" w:cs="Times New Roman"/>
-                <w:b/>
-                <w:sz w:val="20"/>
-                <w:szCs w:val="20"/>
-              </w:rPr>
-              <w:t>yim</w:t>
-            </w:r>
-            <w:r>
-              <w:rPr>
-                <w:rFonts w:ascii="Times New Roman" w:hAnsi="Times New Roman" w:cs="Times New Roman"/>
-                <w:b/>
-                <w:sz w:val="20"/>
-                <w:szCs w:val="20"/>
-              </w:rPr>
-              <w:t>.</w:t>
+              <w:t>etmekteyim.</w:t>
             </w:r>
           </w:p>
         </w:tc>
@@ -936,7 +1095,7 @@
                 <w:sz w:val="20"/>
                 <w:szCs w:val="20"/>
               </w:rPr>
-              <w:t>….</w:t>
+              <w:t>…./….</w:t>
             </w:r>
             <w:proofErr w:type="gramEnd"/>
             <w:r>
@@ -945,7 +1104,7 @@
                 <w:sz w:val="20"/>
                 <w:szCs w:val="20"/>
               </w:rPr>
-              <w:t>/…./20</w:t>
+              <w:t>/20</w:t>
             </w:r>
           </w:p>
         </w:tc>
@@ -1067,25 +1226,7 @@
                 <w:sz w:val="20"/>
                 <w:szCs w:val="20"/>
               </w:rPr>
-              <w:t>etmekte</w:t>
-            </w:r>
-            <w:r>
-              <w:rPr>
-                <w:rFonts w:ascii="Times New Roman" w:hAnsi="Times New Roman" w:cs="Times New Roman"/>
-                <w:b/>
-                <w:sz w:val="20"/>
-                <w:szCs w:val="20"/>
-              </w:rPr>
-              <w:t>yiz</w:t>
-            </w:r>
-            <w:r>
-              <w:rPr>
-                <w:rFonts w:ascii="Times New Roman" w:hAnsi="Times New Roman" w:cs="Times New Roman"/>
-                <w:b/>
-                <w:sz w:val="20"/>
-                <w:szCs w:val="20"/>
-              </w:rPr>
-              <w:t>.</w:t>
+              <w:t>etmekteyiz.</w:t>
             </w:r>
           </w:p>
         </w:tc>
@@ -1201,7 +1342,7 @@
                 <w:sz w:val="20"/>
                 <w:szCs w:val="20"/>
               </w:rPr>
-              <w:t>….</w:t>
+              <w:t>…./….</w:t>
             </w:r>
             <w:proofErr w:type="gramEnd"/>
             <w:r>
@@ -1210,7 +1351,7 @@
                 <w:sz w:val="20"/>
                 <w:szCs w:val="20"/>
               </w:rPr>
-              <w:t>/…./20</w:t>
+              <w:t>/20</w:t>
             </w:r>
           </w:p>
         </w:tc>
@@ -1400,13 +1541,48 @@
               <w:spacing w:line="253" w:lineRule="exact"/>
               <w:rPr>
                 <w:rFonts w:ascii="Times New Roman" w:eastAsia="Arial Unicode MS" w:hAnsi="Times New Roman" w:cs="Times New Roman"/>
-                <w:b/>
-                <w:color w:val="000000"/>
-                <w:spacing w:val="-3"/>
-                <w:sz w:val="20"/>
-                <w:szCs w:val="20"/>
-              </w:rPr>
-            </w:pPr>
+                <w:bCs/>
+                <w:color w:val="000000"/>
+                <w:spacing w:val="-3"/>
+                <w:sz w:val="20"/>
+                <w:szCs w:val="20"/>
+              </w:rPr>
+            </w:pPr>
+            <w:r>
+              <w:rPr>
+                <w:rFonts w:ascii="Times New Roman" w:eastAsia="Arial Unicode MS" w:hAnsi="Times New Roman" w:cs="Times New Roman"/>
+                <w:bCs/>
+                <w:color w:val="000000"/>
+                <w:spacing w:val="-3"/>
+                <w:sz w:val="20"/>
+                <w:szCs w:val="20"/>
+              </w:rPr>
+              <w:t>[[</w:t>
+            </w:r>
+            <w:proofErr w:type="spellStart"/>
+            <w:r>
+              <w:rPr>
+                <w:rFonts w:ascii="Times New Roman" w:eastAsia="Arial Unicode MS" w:hAnsi="Times New Roman" w:cs="Times New Roman"/>
+                <w:bCs/>
+                <w:color w:val="000000"/>
+                <w:spacing w:val="-3"/>
+                <w:sz w:val="20"/>
+                <w:szCs w:val="20"/>
+              </w:rPr>
+              <w:t>firmaVergiNo</w:t>
+            </w:r>
+            <w:proofErr w:type="spellEnd"/>
+            <w:r>
+              <w:rPr>
+                <w:rFonts w:ascii="Times New Roman" w:eastAsia="Arial Unicode MS" w:hAnsi="Times New Roman" w:cs="Times New Roman"/>
+                <w:bCs/>
+                <w:color w:val="000000"/>
+                <w:spacing w:val="-3"/>
+                <w:sz w:val="20"/>
+                <w:szCs w:val="20"/>
+              </w:rPr>
+              <w:t>]]</w:t>
+            </w:r>
           </w:p>
         </w:tc>
       </w:tr>
@@ -1500,13 +1676,61 @@
               <w:spacing w:line="253" w:lineRule="exact"/>
               <w:rPr>
                 <w:rFonts w:ascii="Times New Roman" w:eastAsia="Arial Unicode MS" w:hAnsi="Times New Roman" w:cs="Times New Roman"/>
-                <w:b/>
-                <w:color w:val="000000"/>
-                <w:spacing w:val="-3"/>
-                <w:sz w:val="20"/>
-                <w:szCs w:val="20"/>
-              </w:rPr>
-            </w:pPr>
+                <w:bCs/>
+                <w:color w:val="000000"/>
+                <w:spacing w:val="-3"/>
+                <w:sz w:val="20"/>
+                <w:szCs w:val="20"/>
+              </w:rPr>
+            </w:pPr>
+            <w:proofErr w:type="gramStart"/>
+            <w:r>
+              <w:rPr>
+                <w:rFonts w:ascii="Times New Roman" w:eastAsia="Arial Unicode MS" w:hAnsi="Times New Roman" w:cs="Times New Roman"/>
+                <w:bCs/>
+                <w:color w:val="000000"/>
+                <w:spacing w:val="-3"/>
+                <w:sz w:val="20"/>
+                <w:szCs w:val="20"/>
+              </w:rPr>
+              <w:t>[[</w:t>
+            </w:r>
+            <w:r>
+              <w:rPr>
+                <w:rFonts w:ascii="Times New Roman" w:eastAsia="Arial Unicode MS" w:hAnsi="Times New Roman" w:cs="Times New Roman"/>
+                <w:bCs/>
+                <w:color w:val="000000"/>
+                <w:spacing w:val="-3"/>
+                <w:sz w:val="20"/>
+                <w:szCs w:val="20"/>
+              </w:rPr>
+              <w:t> </w:t>
+            </w:r>
+            <w:proofErr w:type="spellStart"/>
+            <w:r>
+              <w:rPr>
+                <w:rFonts w:ascii="Times New Roman" w:eastAsia="Arial Unicode MS" w:hAnsi="Times New Roman" w:cs="Times New Roman"/>
+                <w:bCs/>
+                <w:color w:val="000000"/>
+                <w:spacing w:val="-3"/>
+                <w:sz w:val="20"/>
+                <w:szCs w:val="20"/>
+              </w:rPr>
+              <w:t>vergiDairesi</w:t>
+            </w:r>
+            <w:proofErr w:type="spellEnd"/>
+            <w:proofErr w:type="gramEnd"/>
+            <w:r>
+              <w:rPr>
+                <w:rFonts w:ascii="Times New Roman" w:eastAsia="Arial Unicode MS" w:hAnsi="Times New Roman" w:cs="Times New Roman"/>
+                <w:bCs/>
+                <w:color w:val="000000"/>
+                <w:spacing w:val="-3"/>
+                <w:sz w:val="20"/>
+                <w:szCs w:val="20"/>
+              </w:rPr>
+              <w:t>]]</w:t>
+            </w:r>
           </w:p>
         </w:tc>
       </w:tr>
@@ -1611,13 +1835,48 @@
               <w:spacing w:line="253" w:lineRule="exact"/>
               <w:rPr>
                 <w:rFonts w:ascii="Times New Roman" w:eastAsia="Arial Unicode MS" w:hAnsi="Times New Roman" w:cs="Times New Roman"/>
-                <w:b/>
-                <w:color w:val="000000"/>
-                <w:spacing w:val="-3"/>
-                <w:sz w:val="20"/>
-                <w:szCs w:val="20"/>
-              </w:rPr>
-            </w:pPr>
+                <w:bCs/>
+                <w:color w:val="000000"/>
+                <w:spacing w:val="-3"/>
+                <w:sz w:val="20"/>
+                <w:szCs w:val="20"/>
+              </w:rPr>
+            </w:pPr>
+            <w:r>
+              <w:rPr>
+                <w:rFonts w:ascii="Times New Roman" w:eastAsia="Arial Unicode MS" w:hAnsi="Times New Roman" w:cs="Times New Roman"/>
+                <w:bCs/>
+                <w:color w:val="000000"/>
+                <w:spacing w:val="-3"/>
+                <w:sz w:val="20"/>
+                <w:szCs w:val="20"/>
+              </w:rPr>
+              <w:t>[[</w:t>
+            </w:r>
+            <w:proofErr w:type="spellStart"/>
+            <w:r>
+              <w:rPr>
+                <w:rFonts w:ascii="Times New Roman" w:eastAsia="Arial Unicode MS" w:hAnsi="Times New Roman" w:cs="Times New Roman"/>
+                <w:bCs/>
+                <w:color w:val="000000"/>
+                <w:spacing w:val="-3"/>
+                <w:sz w:val="20"/>
+                <w:szCs w:val="20"/>
+              </w:rPr>
+              <w:t>firmaAdi</w:t>
+            </w:r>
+            <w:proofErr w:type="spellEnd"/>
+            <w:r>
+              <w:rPr>
+                <w:rFonts w:ascii="Times New Roman" w:eastAsia="Arial Unicode MS" w:hAnsi="Times New Roman" w:cs="Times New Roman"/>
+                <w:bCs/>
+                <w:color w:val="000000"/>
+                <w:spacing w:val="-3"/>
+                <w:sz w:val="20"/>
+                <w:szCs w:val="20"/>
+              </w:rPr>
+              <w:t>]]</w:t>
+            </w:r>
           </w:p>
         </w:tc>
       </w:tr>
@@ -1727,13 +1986,48 @@
               <w:spacing w:line="253" w:lineRule="exact"/>
               <w:rPr>
                 <w:rFonts w:ascii="Times New Roman" w:eastAsia="Arial Unicode MS" w:hAnsi="Times New Roman" w:cs="Times New Roman"/>
-                <w:b/>
-                <w:color w:val="000000"/>
-                <w:spacing w:val="-3"/>
-                <w:sz w:val="20"/>
-                <w:szCs w:val="20"/>
-              </w:rPr>
-            </w:pPr>
+                <w:bCs/>
+                <w:color w:val="000000"/>
+                <w:spacing w:val="-3"/>
+                <w:sz w:val="20"/>
+                <w:szCs w:val="20"/>
+              </w:rPr>
+            </w:pPr>
+            <w:r>
+              <w:rPr>
+                <w:rFonts w:ascii="Times New Roman" w:eastAsia="Arial Unicode MS" w:hAnsi="Times New Roman" w:cs="Times New Roman"/>
+                <w:bCs/>
+                <w:color w:val="000000"/>
+                <w:spacing w:val="-3"/>
+                <w:sz w:val="20"/>
+                <w:szCs w:val="20"/>
+              </w:rPr>
+              <w:t>[[</w:t>
+            </w:r>
+            <w:proofErr w:type="spellStart"/>
+            <w:r>
+              <w:rPr>
+                <w:rFonts w:ascii="Times New Roman" w:eastAsia="Arial Unicode MS" w:hAnsi="Times New Roman" w:cs="Times New Roman"/>
+                <w:bCs/>
+                <w:color w:val="000000"/>
+                <w:spacing w:val="-3"/>
+                <w:sz w:val="20"/>
+                <w:szCs w:val="20"/>
+              </w:rPr>
+              <w:t>calisanSayisi</w:t>
+            </w:r>
+            <w:proofErr w:type="spellEnd"/>
+            <w:r>
+              <w:rPr>
+                <w:rFonts w:ascii="Times New Roman" w:eastAsia="Arial Unicode MS" w:hAnsi="Times New Roman" w:cs="Times New Roman"/>
+                <w:bCs/>
+                <w:color w:val="000000"/>
+                <w:spacing w:val="-3"/>
+                <w:sz w:val="20"/>
+                <w:szCs w:val="20"/>
+              </w:rPr>
+              <w:t>]]</w:t>
+            </w:r>
           </w:p>
         </w:tc>
       </w:tr>
@@ -1824,13 +2118,48 @@
               <w:spacing w:line="253" w:lineRule="exact"/>
               <w:rPr>
                 <w:rFonts w:ascii="Times New Roman" w:eastAsia="Arial Unicode MS" w:hAnsi="Times New Roman" w:cs="Times New Roman"/>
-                <w:b/>
-                <w:color w:val="000000"/>
-                <w:spacing w:val="-3"/>
-                <w:sz w:val="20"/>
-                <w:szCs w:val="20"/>
-              </w:rPr>
-            </w:pPr>
+                <w:bCs/>
+                <w:color w:val="000000"/>
+                <w:spacing w:val="-3"/>
+                <w:sz w:val="20"/>
+                <w:szCs w:val="20"/>
+              </w:rPr>
+            </w:pPr>
+            <w:r>
+              <w:rPr>
+                <w:rFonts w:ascii="Times New Roman" w:eastAsia="Arial Unicode MS" w:hAnsi="Times New Roman" w:cs="Times New Roman"/>
+                <w:bCs/>
+                <w:color w:val="000000"/>
+                <w:spacing w:val="-3"/>
+                <w:sz w:val="20"/>
+                <w:szCs w:val="20"/>
+              </w:rPr>
+              <w:t>[[</w:t>
+            </w:r>
+            <w:proofErr w:type="spellStart"/>
+            <w:r>
+              <w:rPr>
+                <w:rFonts w:ascii="Times New Roman" w:eastAsia="Arial Unicode MS" w:hAnsi="Times New Roman" w:cs="Times New Roman"/>
+                <w:bCs/>
+                <w:color w:val="000000"/>
+                <w:spacing w:val="-3"/>
+                <w:sz w:val="20"/>
+                <w:szCs w:val="20"/>
+              </w:rPr>
+              <w:t>firmaTelefon</w:t>
+            </w:r>
+            <w:proofErr w:type="spellEnd"/>
+            <w:r>
+              <w:rPr>
+                <w:rFonts w:ascii="Times New Roman" w:eastAsia="Arial Unicode MS" w:hAnsi="Times New Roman" w:cs="Times New Roman"/>
+                <w:bCs/>
+                <w:color w:val="000000"/>
+                <w:spacing w:val="-3"/>
+                <w:sz w:val="20"/>
+                <w:szCs w:val="20"/>
+              </w:rPr>
+              <w:t>]]</w:t>
+            </w:r>
           </w:p>
         </w:tc>
       </w:tr>
@@ -1935,13 +2264,48 @@
               <w:spacing w:line="253" w:lineRule="exact"/>
               <w:rPr>
                 <w:rFonts w:ascii="Times New Roman" w:eastAsia="Arial Unicode MS" w:hAnsi="Times New Roman" w:cs="Times New Roman"/>
-                <w:b/>
-                <w:color w:val="000000"/>
-                <w:spacing w:val="-3"/>
-                <w:sz w:val="20"/>
-                <w:szCs w:val="20"/>
-              </w:rPr>
-            </w:pPr>
+                <w:bCs/>
+                <w:color w:val="000000"/>
+                <w:spacing w:val="-3"/>
+                <w:sz w:val="20"/>
+                <w:szCs w:val="20"/>
+              </w:rPr>
+            </w:pPr>
+            <w:r>
+              <w:rPr>
+                <w:rFonts w:ascii="Times New Roman" w:eastAsia="Arial Unicode MS" w:hAnsi="Times New Roman" w:cs="Times New Roman"/>
+                <w:bCs/>
+                <w:color w:val="000000"/>
+                <w:spacing w:val="-3"/>
+                <w:sz w:val="20"/>
+                <w:szCs w:val="20"/>
+              </w:rPr>
+              <w:t>[[</w:t>
+            </w:r>
+            <w:proofErr w:type="spellStart"/>
+            <w:r>
+              <w:rPr>
+                <w:rFonts w:ascii="Times New Roman" w:eastAsia="Arial Unicode MS" w:hAnsi="Times New Roman" w:cs="Times New Roman"/>
+                <w:bCs/>
+                <w:color w:val="000000"/>
+                <w:spacing w:val="-3"/>
+                <w:sz w:val="20"/>
+                <w:szCs w:val="20"/>
+              </w:rPr>
+              <w:t>firmaAdres</w:t>
+            </w:r>
+            <w:proofErr w:type="spellEnd"/>
+            <w:r>
+              <w:rPr>
+                <w:rFonts w:ascii="Times New Roman" w:eastAsia="Arial Unicode MS" w:hAnsi="Times New Roman" w:cs="Times New Roman"/>
+                <w:bCs/>
+                <w:color w:val="000000"/>
+                <w:spacing w:val="-3"/>
+                <w:sz w:val="20"/>
+                <w:szCs w:val="20"/>
+              </w:rPr>
+              <w:t>]]</w:t>
+            </w:r>
           </w:p>
         </w:tc>
       </w:tr>
@@ -2032,13 +2396,48 @@
               <w:spacing w:line="253" w:lineRule="exact"/>
               <w:rPr>
                 <w:rFonts w:ascii="Times New Roman" w:eastAsia="Arial Unicode MS" w:hAnsi="Times New Roman" w:cs="Times New Roman"/>
-                <w:b/>
-                <w:color w:val="000000"/>
-                <w:spacing w:val="-3"/>
-                <w:sz w:val="20"/>
-                <w:szCs w:val="20"/>
-              </w:rPr>
-            </w:pPr>
+                <w:bCs/>
+                <w:color w:val="000000"/>
+                <w:spacing w:val="-3"/>
+                <w:sz w:val="20"/>
+                <w:szCs w:val="20"/>
+              </w:rPr>
+            </w:pPr>
+            <w:r>
+              <w:rPr>
+                <w:rFonts w:ascii="Times New Roman" w:eastAsia="Arial Unicode MS" w:hAnsi="Times New Roman" w:cs="Times New Roman"/>
+                <w:bCs/>
+                <w:color w:val="000000"/>
+                <w:spacing w:val="-3"/>
+                <w:sz w:val="20"/>
+                <w:szCs w:val="20"/>
+              </w:rPr>
+              <w:t>[[</w:t>
+            </w:r>
+            <w:proofErr w:type="spellStart"/>
+            <w:r>
+              <w:rPr>
+                <w:rFonts w:ascii="Times New Roman" w:eastAsia="Arial Unicode MS" w:hAnsi="Times New Roman" w:cs="Times New Roman"/>
+                <w:bCs/>
+                <w:color w:val="000000"/>
+                <w:spacing w:val="-3"/>
+                <w:sz w:val="20"/>
+                <w:szCs w:val="20"/>
+              </w:rPr>
+              <w:t>firmaBanka</w:t>
+            </w:r>
+            <w:proofErr w:type="spellEnd"/>
+            <w:r>
+              <w:rPr>
+                <w:rFonts w:ascii="Times New Roman" w:eastAsia="Arial Unicode MS" w:hAnsi="Times New Roman" w:cs="Times New Roman"/>
+                <w:bCs/>
+                <w:color w:val="000000"/>
+                <w:spacing w:val="-3"/>
+                <w:sz w:val="20"/>
+                <w:szCs w:val="20"/>
+              </w:rPr>
+              <w:t>]]</w:t>
+            </w:r>
           </w:p>
         </w:tc>
       </w:tr>
@@ -2129,23 +2528,47 @@
               <w:spacing w:line="253" w:lineRule="exact"/>
               <w:rPr>
                 <w:rFonts w:ascii="Times New Roman" w:eastAsia="Arial Unicode MS" w:hAnsi="Times New Roman" w:cs="Times New Roman"/>
-                <w:b/>
-                <w:color w:val="000000"/>
-                <w:spacing w:val="-3"/>
-                <w:sz w:val="20"/>
-                <w:szCs w:val="20"/>
-              </w:rPr>
-            </w:pPr>
-            <w:r>
-              <w:rPr>
-                <w:rFonts w:ascii="Times New Roman" w:eastAsia="Arial Unicode MS" w:hAnsi="Times New Roman" w:cs="Times New Roman"/>
-                <w:b/>
-                <w:color w:val="000000"/>
-                <w:spacing w:val="-3"/>
-                <w:sz w:val="20"/>
-                <w:szCs w:val="20"/>
-              </w:rPr>
-              <w:t>TR</w:t>
+                <w:bCs/>
+                <w:color w:val="000000"/>
+                <w:spacing w:val="-3"/>
+                <w:sz w:val="20"/>
+                <w:szCs w:val="20"/>
+              </w:rPr>
+            </w:pPr>
+            <w:r>
+              <w:rPr>
+                <w:rFonts w:ascii="Times New Roman" w:eastAsia="Arial Unicode MS" w:hAnsi="Times New Roman" w:cs="Times New Roman"/>
+                <w:bCs/>
+                <w:color w:val="000000"/>
+                <w:spacing w:val="-3"/>
+                <w:sz w:val="20"/>
+                <w:szCs w:val="20"/>
+              </w:rPr>
+              <w:t>[[</w:t>
+            </w:r>
+            <w:proofErr w:type="spellStart"/>
+            <w:r>
+              <w:rPr>
+                <w:rFonts w:ascii="Times New Roman" w:eastAsia="Arial Unicode MS" w:hAnsi="Times New Roman" w:cs="Times New Roman"/>
+                <w:bCs/>
+                <w:color w:val="000000"/>
+                <w:spacing w:val="-3"/>
+                <w:sz w:val="20"/>
+                <w:szCs w:val="20"/>
+              </w:rPr>
+              <w:t>firmaIBAN</w:t>
+            </w:r>
+            <w:proofErr w:type="spellEnd"/>
+            <w:r>
+              <w:rPr>
+                <w:rFonts w:ascii="Times New Roman" w:eastAsia="Arial Unicode MS" w:hAnsi="Times New Roman" w:cs="Times New Roman"/>
+                <w:bCs/>
+                <w:color w:val="000000"/>
+                <w:spacing w:val="-3"/>
+                <w:sz w:val="20"/>
+                <w:szCs w:val="20"/>
+              </w:rPr>
+              <w:t>]]</w:t>
             </w:r>
           </w:p>
         </w:tc>
@@ -2248,37 +2671,48 @@
               <w:spacing w:line="253" w:lineRule="exact"/>
               <w:rPr>
                 <w:rFonts w:ascii="Times New Roman" w:eastAsia="Arial Unicode MS" w:hAnsi="Times New Roman" w:cs="Times New Roman"/>
-                <w:b/>
-                <w:color w:val="000000"/>
-                <w:spacing w:val="-3"/>
-                <w:sz w:val="20"/>
-                <w:szCs w:val="20"/>
-              </w:rPr>
-            </w:pPr>
-            <w:r>
-              <w:rPr>
-                <w:rFonts w:ascii="Times New Roman" w:eastAsia="Arial Unicode MS" w:hAnsi="Times New Roman" w:cs="Times New Roman"/>
-                <w:b/>
-                <w:color w:val="000000"/>
-                <w:spacing w:val="-3"/>
-                <w:sz w:val="20"/>
-                <w:szCs w:val="20"/>
-              </w:rPr>
-              <w:t>………</w:t>
-            </w:r>
-            <w:proofErr w:type="gramStart"/>
-            <w:r>
-              <w:rPr>
-                <w:rFonts w:ascii="Times New Roman" w:eastAsia="Arial Unicode MS" w:hAnsi="Times New Roman" w:cs="Times New Roman"/>
-                <w:b/>
-                <w:color w:val="000000"/>
-                <w:spacing w:val="-3"/>
-                <w:sz w:val="20"/>
-                <w:szCs w:val="20"/>
-              </w:rPr>
-              <w:t>…….</w:t>
-            </w:r>
-            <w:proofErr w:type="gramEnd"/>
+                <w:bCs/>
+                <w:color w:val="000000"/>
+                <w:spacing w:val="-3"/>
+                <w:sz w:val="20"/>
+                <w:szCs w:val="20"/>
+              </w:rPr>
+            </w:pPr>
+            <w:r>
+              <w:rPr>
+                <w:rFonts w:ascii="Times New Roman" w:eastAsia="Arial Unicode MS" w:hAnsi="Times New Roman" w:cs="Times New Roman"/>
+                <w:bCs/>
+                <w:color w:val="000000"/>
+                <w:spacing w:val="-3"/>
+                <w:sz w:val="20"/>
+                <w:szCs w:val="20"/>
+              </w:rPr>
+              <w:t>[[</w:t>
+            </w:r>
+            <w:proofErr w:type="spellStart"/>
+            <w:r>
+              <w:rPr>
+                <w:rFonts w:ascii="Times New Roman" w:eastAsia="Arial Unicode MS" w:hAnsi="Times New Roman" w:cs="Times New Roman"/>
+                <w:bCs/>
+                <w:color w:val="000000"/>
+                <w:spacing w:val="-3"/>
+                <w:sz w:val="20"/>
+                <w:szCs w:val="20"/>
+              </w:rPr>
+              <w:t>stajUcreti</w:t>
+            </w:r>
+            <w:proofErr w:type="spellEnd"/>
+            <w:r>
+              <w:rPr>
+                <w:rFonts w:ascii="Times New Roman" w:eastAsia="Arial Unicode MS" w:hAnsi="Times New Roman" w:cs="Times New Roman"/>
+                <w:bCs/>
+                <w:color w:val="000000"/>
+                <w:spacing w:val="-3"/>
+                <w:sz w:val="20"/>
+                <w:szCs w:val="20"/>
+              </w:rPr>
+              <w:t xml:space="preserve">]] </w:t>
+            </w:r>
             <w:r>
               <w:rPr>
                 <w:rFonts w:ascii="Times New Roman" w:eastAsia="Arial Unicode MS" w:hAnsi="Times New Roman" w:cs="Times New Roman"/>
@@ -2419,7 +2853,7 @@
                 <w:sz w:val="20"/>
                 <w:szCs w:val="20"/>
               </w:rPr>
-              <w:t>….</w:t>
+              <w:t>…./….</w:t>
             </w:r>
             <w:proofErr w:type="gramEnd"/>
             <w:r>
@@ -2431,7 +2865,7 @@
                 <w:sz w:val="20"/>
                 <w:szCs w:val="20"/>
               </w:rPr>
-              <w:t>/…./20</w:t>
+              <w:t>/20</w:t>
             </w:r>
             <w:r>
               <w:rPr>
@@ -2629,6 +3063,17 @@
                 <w:szCs w:val="20"/>
               </w:rPr>
             </w:pPr>
+            <w:r>
+              <w:rPr>
+                <w:rFonts w:ascii="Times New Roman" w:eastAsia="Arial Unicode MS" w:hAnsi="Times New Roman" w:cs="Times New Roman"/>
+                <w:b/>
+                <w:color w:val="000000"/>
+                <w:spacing w:val="-3"/>
+                <w:sz w:val="20"/>
+                <w:szCs w:val="20"/>
+              </w:rPr>
+              <w:t>20</w:t>
+            </w:r>
           </w:p>
         </w:tc>
       </w:tr>
@@ -2814,8 +3259,9 @@
                 <w:sz w:val="24"/>
                 <w:szCs w:val="24"/>
               </w:rPr>
-              <w:t>/    / 20</w:t>
-            </w:r>
+              <w:t xml:space="preserve">/    / </w:t>
+            </w:r>
+            <w:proofErr w:type="gramStart"/>
             <w:r>
               <w:rPr>
                 <w:rFonts w:ascii="Times New Roman" w:eastAsia="Arial Unicode MS" w:hAnsi="Times New Roman" w:cs="Times New Roman"/>
@@ -2824,8 +3270,19 @@
                 <w:sz w:val="24"/>
                 <w:szCs w:val="24"/>
               </w:rPr>
+              <w:t>20</w:t>
+            </w:r>
+            <w:r>
+              <w:rPr>
+                <w:rFonts w:ascii="Times New Roman" w:eastAsia="Arial Unicode MS" w:hAnsi="Times New Roman" w:cs="Times New Roman"/>
+                <w:b/>
+                <w:color w:val="000000"/>
+                <w:sz w:val="24"/>
+                <w:szCs w:val="24"/>
+              </w:rPr>
               <w:t>….</w:t>
             </w:r>
+            <w:proofErr w:type="gramEnd"/>
             <w:r>
               <w:rPr>
                 <w:rFonts w:ascii="Times New Roman" w:eastAsia="Arial Unicode MS" w:hAnsi="Times New Roman" w:cs="Times New Roman"/>
@@ -2888,51 +3345,7 @@
           <w:sz w:val="24"/>
           <w:szCs w:val="24"/>
         </w:rPr>
-        <w:t xml:space="preserve">Bu form öğrenci ve firma tarafından karşılıklı imzalanarak, </w:t>
-      </w:r>
-      <w:r>
-        <w:rPr>
-          <w:rFonts w:ascii="Times New Roman" w:hAnsi="Times New Roman" w:cs="Times New Roman"/>
-          <w:bCs/>
-          <w:i/>
-          <w:iCs/>
-          <w:sz w:val="24"/>
-          <w:szCs w:val="24"/>
-        </w:rPr>
-        <w:t xml:space="preserve">Staj bitiminde </w:t>
-      </w:r>
-      <w:r>
-        <w:rPr>
-          <w:rFonts w:ascii="Times New Roman" w:hAnsi="Times New Roman" w:cs="Times New Roman"/>
-          <w:bCs/>
-          <w:i/>
-          <w:iCs/>
-          <w:sz w:val="24"/>
-          <w:szCs w:val="24"/>
-        </w:rPr>
-        <w:t>öğrenci</w:t>
-      </w:r>
-      <w:r>
-        <w:rPr>
-          <w:rFonts w:ascii="Times New Roman" w:hAnsi="Times New Roman" w:cs="Times New Roman"/>
-          <w:bCs/>
-          <w:i/>
-          <w:iCs/>
-          <w:sz w:val="24"/>
-          <w:szCs w:val="24"/>
-        </w:rPr>
-        <w:t xml:space="preserve"> veya firma</w:t>
-      </w:r>
-      <w:r>
-        <w:rPr>
-          <w:rFonts w:ascii="Times New Roman" w:hAnsi="Times New Roman" w:cs="Times New Roman"/>
-          <w:bCs/>
-          <w:i/>
-          <w:iCs/>
-          <w:sz w:val="24"/>
-          <w:szCs w:val="24"/>
-        </w:rPr>
-        <w:t xml:space="preserve"> tarafından </w:t>
+        <w:t xml:space="preserve">Bu form öğrenci ve firma tarafından karşılıklı imzalanarak, Staj bitiminde öğrenci veya firma tarafından </w:t>
       </w:r>
       <w:r>
         <w:rPr>
@@ -3141,7 +3554,7 @@
 </file>
 
 <file path=word/endnotes.xml><?xml version="1.0" encoding="utf-8"?>
-<w:endnotes xmlns:wpc="http://schemas.microsoft.com/office/word/2010/wordprocessingCanvas" xmlns:cx="http://schemas.microsoft.com/office/drawing/2014/chartex" xmlns:cx1="http://schemas.microsoft.com/office/drawing/2015/9/8/chartex" xmlns:cx2="http://schemas.microsoft.com/office/drawing/2015/10/21/chartex" xmlns:cx3="http://schemas.microsoft.com/office/drawing/2016/5/9/chartex" xmlns:cx4="http://schemas.microsoft.com/office/drawing/2016/5/10/chartex" xmlns:cx5="http://schemas.microsoft.com/office/drawing/2016/5/11/chartex" xmlns:cx6="http://schemas.microsoft.com/office/drawing/2016/5/12/chartex" xmlns:cx7="http://schemas.microsoft.com/office/drawing/2016/5/13/chartex" xmlns:cx8="http://schemas.microsoft.com/office/drawing/2016/5/14/chartex" xmlns:mc="http://schemas.openxmlformats.org/markup-compatibility/2006" xmlns:aink="http://schemas.microsoft.com/office/drawing/2016/ink" xmlns:am3d="http://schemas.microsoft.com/office/drawing/2017/model3d" xmlns:o="urn:schemas-microsoft-com:office:office" xmlns:r="http://schemas.openxmlformats.org/officeDocument/2006/relationships" xmlns:m="http://schemas.openxmlformats.org/officeDocument/2006/math" xmlns:v="urn:schemas-microsoft-com:vml" xmlns:wp14="http://schemas.microsoft.com/office/word/2010/wordprocessingDrawing" xmlns:wp="http://schemas.openxmlformats.org/drawingml/2006/wordprocessingDrawing" xmlns:w10="urn:schemas-microsoft-com:office:word" xmlns:w="http://schemas.openxmlformats.org/wordprocessingml/2006/main" xmlns:w14="http://schemas.microsoft.com/office/word/2010/wordml" xmlns:w15="http://schemas.microsoft.com/office/word/2012/wordml" xmlns:w16cex="http://schemas.microsoft.com/office/word/2018/wordml/cex" xmlns:w16cid="http://schemas.microsoft.com/office/word/2016/wordml/cid" xmlns:w16="http://schemas.microsoft.com/office/word/2018/wordml" xmlns:w16sdtdh="http://schemas.microsoft.com/office/word/2020/wordml/sdtdatahash" xmlns:w16se="http://schemas.microsoft.com/office/word/2015/wordml/symex" xmlns:wpg="http://schemas.microsoft.com/office/word/2010/wordprocessingGroup" xmlns:wpi="http://schemas.microsoft.com/office/word/2010/wordprocessingInk" xmlns:wne="http://schemas.microsoft.com/office/word/2006/wordml" xmlns:wps="http://schemas.microsoft.com/office/word/2010/wordprocessingShape" mc:Ignorable="w14 w15 w16se w16cid w16 w16cex w16sdtdh wp14">
+<w:endnotes xmlns:wpc="http://schemas.microsoft.com/office/word/2010/wordprocessingCanvas" xmlns:cx="http://schemas.microsoft.com/office/drawing/2014/chartex" xmlns:cx1="http://schemas.microsoft.com/office/drawing/2015/9/8/chartex" xmlns:cx2="http://schemas.microsoft.com/office/drawing/2015/10/21/chartex" xmlns:cx3="http://schemas.microsoft.com/office/drawing/2016/5/9/chartex" xmlns:cx4="http://schemas.microsoft.com/office/drawing/2016/5/10/chartex" xmlns:cx5="http://schemas.microsoft.com/office/drawing/2016/5/11/chartex" xmlns:cx6="http://schemas.microsoft.com/office/drawing/2016/5/12/chartex" xmlns:cx7="http://schemas.microsoft.com/office/drawing/2016/5/13/chartex" xmlns:cx8="http://schemas.microsoft.com/office/drawing/2016/5/14/chartex" xmlns:mc="http://schemas.openxmlformats.org/markup-compatibility/2006" xmlns:aink="http://schemas.microsoft.com/office/drawing/2016/ink" xmlns:am3d="http://schemas.microsoft.com/office/drawing/2017/model3d" xmlns:o="urn:schemas-microsoft-com:office:office" xmlns:oel="http://schemas.microsoft.com/office/2019/extlst" xmlns:r="http://schemas.openxmlformats.org/officeDocument/2006/relationships" xmlns:m="http://schemas.openxmlformats.org/officeDocument/2006/math" xmlns:v="urn:schemas-microsoft-com:vml" xmlns:wp14="http://schemas.microsoft.com/office/word/2010/wordprocessingDrawing" xmlns:wp="http://schemas.openxmlformats.org/drawingml/2006/wordprocessingDrawing" xmlns:w10="urn:schemas-microsoft-com:office:word" xmlns:w="http://schemas.openxmlformats.org/wordprocessingml/2006/main" xmlns:w14="http://schemas.microsoft.com/office/word/2010/wordml" xmlns:w15="http://schemas.microsoft.com/office/word/2012/wordml" xmlns:w16cex="http://schemas.microsoft.com/office/word/2018/wordml/cex" xmlns:w16cid="http://schemas.microsoft.com/office/word/2016/wordml/cid" xmlns:w16="http://schemas.microsoft.com/office/word/2018/wordml" xmlns:w16du="http://schemas.microsoft.com/office/word/2023/wordml/word16du" xmlns:w16sdtdh="http://schemas.microsoft.com/office/word/2020/wordml/sdtdatahash" xmlns:w16sdtfl="http://schemas.microsoft.com/office/word/2024/wordml/sdtformatlock" xmlns:w16se="http://schemas.microsoft.com/office/word/2015/wordml/symex" xmlns:wpg="http://schemas.microsoft.com/office/word/2010/wordprocessingGroup" xmlns:wpi="http://schemas.microsoft.com/office/word/2010/wordprocessingInk" xmlns:wne="http://schemas.microsoft.com/office/word/2006/wordml" xmlns:wps="http://schemas.microsoft.com/office/word/2010/wordprocessingShape" mc:Ignorable="w14 w15 w16se w16cid w16 w16cex w16sdtdh w16sdtfl w16du wp14">
   <w:endnote w:type="separator" w:id="-1">
     <w:p>
       <w:pPr>
@@ -3166,7 +3579,7 @@
 </file>
 
 <file path=word/footnotes.xml><?xml version="1.0" encoding="utf-8"?>
-<w:footnotes xmlns:wpc="http://schemas.microsoft.com/office/word/2010/wordprocessingCanvas" xmlns:cx="http://schemas.microsoft.com/office/drawing/2014/chartex" xmlns:cx1="http://schemas.microsoft.com/office/drawing/2015/9/8/chartex" xmlns:cx2="http://schemas.microsoft.com/office/drawing/2015/10/21/chartex" xmlns:cx3="http://schemas.microsoft.com/office/drawing/2016/5/9/chartex" xmlns:cx4="http://schemas.microsoft.com/office/drawing/2016/5/10/chartex" xmlns:cx5="http://schemas.microsoft.com/office/drawing/2016/5/11/chartex" xmlns:cx6="http://schemas.microsoft.com/office/drawing/2016/5/12/chartex" xmlns:cx7="http://schemas.microsoft.com/office/drawing/2016/5/13/chartex" xmlns:cx8="http://schemas.microsoft.com/office/drawing/2016/5/14/chartex" xmlns:mc="http://schemas.openxmlformats.org/markup-compatibility/2006" xmlns:aink="http://schemas.microsoft.com/office/drawing/2016/ink" xmlns:am3d="http://schemas.microsoft.com/office/drawing/2017/model3d" xmlns:o="urn:schemas-microsoft-com:office:office" xmlns:r="http://schemas.openxmlformats.org/officeDocument/2006/relationships" xmlns:m="http://schemas.openxmlformats.org/officeDocument/2006/math" xmlns:v="urn:schemas-microsoft-com:vml" xmlns:wp14="http://schemas.microsoft.com/office/word/2010/wordprocessingDrawing" xmlns:wp="http://schemas.openxmlformats.org/drawingml/2006/wordprocessingDrawing" xmlns:w10="urn:schemas-microsoft-com:office:word" xmlns:w="http://schemas.openxmlformats.org/wordprocessingml/2006/main" xmlns:w14="http://schemas.microsoft.com/office/word/2010/wordml" xmlns:w15="http://schemas.microsoft.com/office/word/2012/wordml" xmlns:w16cex="http://schemas.microsoft.com/office/word/2018/wordml/cex" xmlns:w16cid="http://schemas.microsoft.com/office/word/2016/wordml/cid" xmlns:w16="http://schemas.microsoft.com/office/word/2018/wordml" xmlns:w16sdtdh="http://schemas.microsoft.com/office/word/2020/wordml/sdtdatahash" xmlns:w16se="http://schemas.microsoft.com/office/word/2015/wordml/symex" xmlns:wpg="http://schemas.microsoft.com/office/word/2010/wordprocessingGroup" xmlns:wpi="http://schemas.microsoft.com/office/word/2010/wordprocessingInk" xmlns:wne="http://schemas.microsoft.com/office/word/2006/wordml" xmlns:wps="http://schemas.microsoft.com/office/word/2010/wordprocessingShape" mc:Ignorable="w14 w15 w16se w16cid w16 w16cex w16sdtdh wp14">
+<w:footnotes xmlns:wpc="http://schemas.microsoft.com/office/word/2010/wordprocessingCanvas" xmlns:cx="http://schemas.microsoft.com/office/drawing/2014/chartex" xmlns:cx1="http://schemas.microsoft.com/office/drawing/2015/9/8/chartex" xmlns:cx2="http://schemas.microsoft.com/office/drawing/2015/10/21/chartex" xmlns:cx3="http://schemas.microsoft.com/office/drawing/2016/5/9/chartex" xmlns:cx4="http://schemas.microsoft.com/office/drawing/2016/5/10/chartex" xmlns:cx5="http://schemas.microsoft.com/office/drawing/2016/5/11/chartex" xmlns:cx6="http://schemas.microsoft.com/office/drawing/2016/5/12/chartex" xmlns:cx7="http://schemas.microsoft.com/office/drawing/2016/5/13/chartex" xmlns:cx8="http://schemas.microsoft.com/office/drawing/2016/5/14/chartex" xmlns:mc="http://schemas.openxmlformats.org/markup-compatibility/2006" xmlns:aink="http://schemas.microsoft.com/office/drawing/2016/ink" xmlns:am3d="http://schemas.microsoft.com/office/drawing/2017/model3d" xmlns:o="urn:schemas-microsoft-com:office:office" xmlns:oel="http://schemas.microsoft.com/office/2019/extlst" xmlns:r="http://schemas.openxmlformats.org/officeDocument/2006/relationships" xmlns:m="http://schemas.openxmlformats.org/officeDocument/2006/math" xmlns:v="urn:schemas-microsoft-com:vml" xmlns:wp14="http://schemas.microsoft.com/office/word/2010/wordprocessingDrawing" xmlns:wp="http://schemas.openxmlformats.org/drawingml/2006/wordprocessingDrawing" xmlns:w10="urn:schemas-microsoft-com:office:word" xmlns:w="http://schemas.openxmlformats.org/wordprocessingml/2006/main" xmlns:w14="http://schemas.microsoft.com/office/word/2010/wordml" xmlns:w15="http://schemas.microsoft.com/office/word/2012/wordml" xmlns:w16cex="http://schemas.microsoft.com/office/word/2018/wordml/cex" xmlns:w16cid="http://schemas.microsoft.com/office/word/2016/wordml/cid" xmlns:w16="http://schemas.microsoft.com/office/word/2018/wordml" xmlns:w16du="http://schemas.microsoft.com/office/word/2023/wordml/word16du" xmlns:w16sdtdh="http://schemas.microsoft.com/office/word/2020/wordml/sdtdatahash" xmlns:w16sdtfl="http://schemas.microsoft.com/office/word/2024/wordml/sdtformatlock" xmlns:w16se="http://schemas.microsoft.com/office/word/2015/wordml/symex" xmlns:wpg="http://schemas.microsoft.com/office/word/2010/wordprocessingGroup" xmlns:wpi="http://schemas.microsoft.com/office/word/2010/wordprocessingInk" xmlns:wne="http://schemas.microsoft.com/office/word/2006/wordml" xmlns:wps="http://schemas.microsoft.com/office/word/2010/wordprocessingShape" mc:Ignorable="w14 w15 w16se w16cid w16 w16cex w16sdtdh w16sdtfl w16du wp14">
   <w:footnote w:type="separator" w:id="-1">
     <w:p>
       <w:pPr>
@@ -3191,7 +3604,7 @@
 </file>
 
 <file path=word/header1.xml><?xml version="1.0" encoding="utf-8"?>
-<w:hdr xmlns:wpc="http://schemas.microsoft.com/office/word/2010/wordprocessingCanvas" xmlns:cx="http://schemas.microsoft.com/office/drawing/2014/chartex" xmlns:cx1="http://schemas.microsoft.com/office/drawing/2015/9/8/chartex" xmlns:cx2="http://schemas.microsoft.com/office/drawing/2015/10/21/chartex" xmlns:cx3="http://schemas.microsoft.com/office/drawing/2016/5/9/chartex" xmlns:cx4="http://schemas.microsoft.com/office/drawing/2016/5/10/chartex" xmlns:cx5="http://schemas.microsoft.com/office/drawing/2016/5/11/chartex" xmlns:cx6="http://schemas.microsoft.com/office/drawing/2016/5/12/chartex" xmlns:cx7="http://schemas.microsoft.com/office/drawing/2016/5/13/chartex" xmlns:cx8="http://schemas.microsoft.com/office/drawing/2016/5/14/chartex" xmlns:mc="http://schemas.openxmlformats.org/markup-compatibility/2006" xmlns:aink="http://schemas.microsoft.com/office/drawing/2016/ink" xmlns:am3d="http://schemas.microsoft.com/office/drawing/2017/model3d" xmlns:o="urn:schemas-microsoft-com:office:office" xmlns:r="http://schemas.openxmlformats.org/officeDocument/2006/relationships" xmlns:m="http://schemas.openxmlformats.org/officeDocument/2006/math" xmlns:v="urn:schemas-microsoft-com:vml" xmlns:wp14="http://schemas.microsoft.com/office/word/2010/wordprocessingDrawing" xmlns:wp="http://schemas.openxmlformats.org/drawingml/2006/wordprocessingDrawing" xmlns:w10="urn:schemas-microsoft-com:office:word" xmlns:w="http://schemas.openxmlformats.org/wordprocessingml/2006/main" xmlns:w14="http://schemas.microsoft.com/office/word/2010/wordml" xmlns:w15="http://schemas.microsoft.com/office/word/2012/wordml" xmlns:w16cex="http://schemas.microsoft.com/office/word/2018/wordml/cex" xmlns:w16cid="http://schemas.microsoft.com/office/word/2016/wordml/cid" xmlns:w16="http://schemas.microsoft.com/office/word/2018/wordml" xmlns:w16sdtdh="http://schemas.microsoft.com/office/word/2020/wordml/sdtdatahash" xmlns:w16se="http://schemas.microsoft.com/office/word/2015/wordml/symex" xmlns:wpg="http://schemas.microsoft.com/office/word/2010/wordprocessingGroup" xmlns:wpi="http://schemas.microsoft.com/office/word/2010/wordprocessingInk" xmlns:wne="http://schemas.microsoft.com/office/word/2006/wordml" xmlns:wps="http://schemas.microsoft.com/office/word/2010/wordprocessingShape" mc:Ignorable="w14 w15 w16se w16cid w16 w16cex w16sdtdh wp14">
+<w:hdr xmlns:wpc="http://schemas.microsoft.com/office/word/2010/wordprocessingCanvas" xmlns:cx="http://schemas.microsoft.com/office/drawing/2014/chartex" xmlns:cx1="http://schemas.microsoft.com/office/drawing/2015/9/8/chartex" xmlns:cx2="http://schemas.microsoft.com/office/drawing/2015/10/21/chartex" xmlns:cx3="http://schemas.microsoft.com/office/drawing/2016/5/9/chartex" xmlns:cx4="http://schemas.microsoft.com/office/drawing/2016/5/10/chartex" xmlns:cx5="http://schemas.microsoft.com/office/drawing/2016/5/11/chartex" xmlns:cx6="http://schemas.microsoft.com/office/drawing/2016/5/12/chartex" xmlns:cx7="http://schemas.microsoft.com/office/drawing/2016/5/13/chartex" xmlns:cx8="http://schemas.microsoft.com/office/drawing/2016/5/14/chartex" xmlns:mc="http://schemas.openxmlformats.org/markup-compatibility/2006" xmlns:aink="http://schemas.microsoft.com/office/drawing/2016/ink" xmlns:am3d="http://schemas.microsoft.com/office/drawing/2017/model3d" xmlns:o="urn:schemas-microsoft-com:office:office" xmlns:oel="http://schemas.microsoft.com/office/2019/extlst" xmlns:r="http://schemas.openxmlformats.org/officeDocument/2006/relationships" xmlns:m="http://schemas.openxmlformats.org/officeDocument/2006/math" xmlns:v="urn:schemas-microsoft-com:vml" xmlns:wp14="http://schemas.microsoft.com/office/word/2010/wordprocessingDrawing" xmlns:wp="http://schemas.openxmlformats.org/drawingml/2006/wordprocessingDrawing" xmlns:w10="urn:schemas-microsoft-com:office:word" xmlns:w="http://schemas.openxmlformats.org/wordprocessingml/2006/main" xmlns:w14="http://schemas.microsoft.com/office/word/2010/wordml" xmlns:w15="http://schemas.microsoft.com/office/word/2012/wordml" xmlns:w16cex="http://schemas.microsoft.com/office/word/2018/wordml/cex" xmlns:w16cid="http://schemas.microsoft.com/office/word/2016/wordml/cid" xmlns:w16="http://schemas.microsoft.com/office/word/2018/wordml" xmlns:w16du="http://schemas.microsoft.com/office/word/2023/wordml/word16du" xmlns:w16sdtdh="http://schemas.microsoft.com/office/word/2020/wordml/sdtdatahash" xmlns:w16sdtfl="http://schemas.microsoft.com/office/word/2024/wordml/sdtformatlock" xmlns:w16se="http://schemas.microsoft.com/office/word/2015/wordml/symex" xmlns:wpg="http://schemas.microsoft.com/office/word/2010/wordprocessingGroup" xmlns:wpi="http://schemas.microsoft.com/office/word/2010/wordprocessingInk" xmlns:wne="http://schemas.microsoft.com/office/word/2006/wordml" xmlns:wps="http://schemas.microsoft.com/office/word/2010/wordprocessingShape" mc:Ignorable="w14 w15 w16se w16cid w16 w16cex w16sdtdh w16sdtfl w16du wp14">
   <w:p>
     <w:pPr>
       <w:pStyle w:val="AralkYok"/>
@@ -3293,7 +3706,7 @@
 </file>
 
 <file path=word/styles.xml><?xml version="1.0" encoding="utf-8"?>
-<w:styles xmlns:mc="http://schemas.openxmlformats.org/markup-compatibility/2006" xmlns:r="http://schemas.openxmlformats.org/officeDocument/2006/relationships" xmlns:w="http://schemas.openxmlformats.org/wordprocessingml/2006/main" xmlns:w14="http://schemas.microsoft.com/office/word/2010/wordml" xmlns:w15="http://schemas.microsoft.com/office/word/2012/wordml" xmlns:w16cex="http://schemas.microsoft.com/office/word/2018/wordml/cex" xmlns:w16cid="http://schemas.microsoft.com/office/word/2016/wordml/cid" xmlns:w16="http://schemas.microsoft.com/office/word/2018/wordml" xmlns:w16sdtdh="http://schemas.microsoft.com/office/word/2020/wordml/sdtdatahash" xmlns:w16se="http://schemas.microsoft.com/office/word/2015/wordml/symex" mc:Ignorable="w14 w15 w16se w16cid w16 w16cex w16sdtdh">
+<w:styles xmlns:mc="http://schemas.openxmlformats.org/markup-compatibility/2006" xmlns:r="http://schemas.openxmlformats.org/officeDocument/2006/relationships" xmlns:w="http://schemas.openxmlformats.org/wordprocessingml/2006/main" xmlns:w14="http://schemas.microsoft.com/office/word/2010/wordml" xmlns:w15="http://schemas.microsoft.com/office/word/2012/wordml" xmlns:w16cex="http://schemas.microsoft.com/office/word/2018/wordml/cex" xmlns:w16cid="http://schemas.microsoft.com/office/word/2016/wordml/cid" xmlns:w16="http://schemas.microsoft.com/office/word/2018/wordml" xmlns:w16du="http://schemas.microsoft.com/office/word/2023/wordml/word16du" xmlns:w16sdtdh="http://schemas.microsoft.com/office/word/2020/wordml/sdtdatahash" xmlns:w16sdtfl="http://schemas.microsoft.com/office/word/2024/wordml/sdtformatlock" xmlns:w16se="http://schemas.microsoft.com/office/word/2015/wordml/symex" mc:Ignorable="w14 w15 w16se w16cid w16 w16cex w16sdtdh w16sdtfl w16du">
   <w:docDefaults>
     <w:rPrDefault>
       <w:rPr>
@@ -3415,6 +3828,7 @@
     <w:lsdException w:name="HTML Sample" w:semiHidden="1" w:unhideWhenUsed="1"/>
     <w:lsdException w:name="HTML Typewriter" w:semiHidden="1" w:unhideWhenUsed="1"/>
     <w:lsdException w:name="HTML Variable" w:semiHidden="1" w:unhideWhenUsed="1"/>
+    <w:lsdException w:name="Normal Table" w:semiHidden="1" w:unhideWhenUsed="1"/>
     <w:lsdException w:name="annotation subject" w:semiHidden="1" w:unhideWhenUsed="1"/>
     <w:lsdException w:name="No List" w:semiHidden="1" w:unhideWhenUsed="1"/>
     <w:lsdException w:name="Outline List 1" w:semiHidden="1" w:unhideWhenUsed="1"/>
@@ -3457,8 +3871,11 @@
     <w:lsdException w:name="Table Contemporary" w:semiHidden="1" w:unhideWhenUsed="1"/>
     <w:lsdException w:name="Table Elegant" w:semiHidden="1" w:unhideWhenUsed="1"/>
     <w:lsdException w:name="Table Professional" w:semiHidden="1" w:unhideWhenUsed="1"/>
+    <w:lsdException w:name="Table Subtle 1" w:semiHidden="1" w:unhideWhenUsed="1"/>
     <w:lsdException w:name="Table Subtle 2" w:semiHidden="1" w:unhideWhenUsed="1"/>
     <w:lsdException w:name="Table Web 1" w:semiHidden="1" w:unhideWhenUsed="1"/>
+    <w:lsdException w:name="Table Web 2" w:semiHidden="1" w:unhideWhenUsed="1"/>
+    <w:lsdException w:name="Table Web 3" w:semiHidden="1" w:unhideWhenUsed="1"/>
     <w:lsdException w:name="Balloon Text" w:semiHidden="1" w:unhideWhenUsed="1"/>
     <w:lsdException w:name="Table Grid" w:uiPriority="39"/>
     <w:lsdException w:name="Table Theme" w:semiHidden="1" w:unhideWhenUsed="1"/>
@@ -3695,7 +4112,6 @@
   <w:style w:type="character" w:default="1" w:styleId="VarsaylanParagrafYazTipi">
     <w:name w:val="Default Paragraph Font"/>
     <w:uiPriority w:val="1"/>
-    <w:semiHidden/>
     <w:unhideWhenUsed/>
   </w:style>
   <w:style w:type="table" w:default="1" w:styleId="NormalTablo">

</xml_diff>

<commit_message>
The problem of not filling the template has been solved.
</commit_message>
<xml_diff>
--- a/public/documents/ek2.docx
+++ b/public/documents/ek2.docx
@@ -36,23 +36,7 @@
           <w:rFonts w:ascii="Times New Roman" w:hAnsi="Times New Roman" w:cs="Times New Roman"/>
           <w:b/>
         </w:rPr>
-        <w:t>Geçici Madde 12 – (Ek: 2/12/</w:t>
-      </w:r>
-      <w:proofErr w:type="gramStart"/>
-      <w:r>
-        <w:rPr>
-          <w:rFonts w:ascii="Times New Roman" w:hAnsi="Times New Roman" w:cs="Times New Roman"/>
-          <w:b/>
-        </w:rPr>
-        <w:t>2016 -</w:t>
-      </w:r>
-      <w:proofErr w:type="gramEnd"/>
-      <w:r>
-        <w:rPr>
-          <w:rFonts w:ascii="Times New Roman" w:hAnsi="Times New Roman" w:cs="Times New Roman"/>
-          <w:b/>
-        </w:rPr>
-        <w:t xml:space="preserve"> 6764/48 </w:t>
+        <w:t xml:space="preserve">Geçici Madde 12 – (Ek: 2/12/2016 - 6764/48 </w:t>
       </w:r>
       <w:proofErr w:type="spellStart"/>
       <w:r>
@@ -154,27 +138,13 @@
         <w:rPr>
           <w:rFonts w:ascii="Times New Roman" w:hAnsi="Times New Roman" w:cs="Times New Roman"/>
         </w:rPr>
-        <w:t xml:space="preserve">. Ödenebilecek en az ücretin; yirmiden az personel çalıştıran işletmeler için üçte ikisi, yirmi ve üzerinde personel çalıştıran işletmeler için üçte biri, 25/8/1999 tarihli ve 4447 sayılı İşsizlik Sigortası Kanununun </w:t>
-      </w:r>
-      <w:proofErr w:type="gramStart"/>
+        <w:t xml:space="preserve">. Ödenebilecek en az ücretin; yirmiden az personel çalıştıran işletmeler için üçte ikisi, yirmi ve üzerinde personel çalıştıran işletmeler için üçte biri, 25/8/1999 tarihli ve 4447 sayılı İşsizlik Sigortası Kanununun 53 </w:t>
+      </w:r>
       <w:r>
         <w:rPr>
           <w:rFonts w:ascii="Times New Roman" w:hAnsi="Times New Roman" w:cs="Times New Roman"/>
         </w:rPr>
-        <w:t xml:space="preserve">53 </w:t>
-      </w:r>
-      <w:r>
-        <w:rPr>
-          <w:rFonts w:ascii="Times New Roman" w:hAnsi="Times New Roman" w:cs="Times New Roman"/>
-        </w:rPr>
-        <w:t>üncü</w:t>
-      </w:r>
-      <w:proofErr w:type="gramEnd"/>
-      <w:r>
-        <w:rPr>
-          <w:rFonts w:ascii="Times New Roman" w:hAnsi="Times New Roman" w:cs="Times New Roman"/>
-        </w:rPr>
-        <w:t xml:space="preserve"> maddesinin</w:t>
+        <w:t>üncü maddesinin</w:t>
       </w:r>
       <w:r>
         <w:rPr>
@@ -301,34 +271,15 @@
                 <w:sz w:val="20"/>
                 <w:szCs w:val="20"/>
               </w:rPr>
-              <w:t xml:space="preserve">ÖĞRENCİYE AİT </w:t>
-            </w:r>
-            <w:proofErr w:type="gramStart"/>
-            <w:r>
-              <w:rPr>
-                <w:rFonts w:ascii="Times New Roman" w:hAnsi="Times New Roman" w:cs="Times New Roman"/>
-                <w:b/>
-                <w:sz w:val="20"/>
-                <w:szCs w:val="20"/>
-              </w:rPr>
-              <w:t>BİLGİLER</w:t>
-            </w:r>
-            <w:r>
-              <w:rPr>
-                <w:rFonts w:ascii="Times New Roman" w:hAnsi="Times New Roman" w:cs="Times New Roman"/>
-                <w:sz w:val="20"/>
-                <w:szCs w:val="20"/>
-              </w:rPr>
-              <w:t>(</w:t>
-            </w:r>
-            <w:proofErr w:type="gramEnd"/>
-            <w:r>
-              <w:rPr>
-                <w:rFonts w:ascii="Times New Roman" w:hAnsi="Times New Roman" w:cs="Times New Roman"/>
-                <w:sz w:val="20"/>
-                <w:szCs w:val="20"/>
-              </w:rPr>
-              <w:t>Bilgisayar Ortamında doldurulacaktır)</w:t>
+              <w:t>ÖĞRENCİYE AİT BİLGİLER</w:t>
+            </w:r>
+            <w:r>
+              <w:rPr>
+                <w:rFonts w:ascii="Times New Roman" w:hAnsi="Times New Roman" w:cs="Times New Roman"/>
+                <w:sz w:val="20"/>
+                <w:szCs w:val="20"/>
+              </w:rPr>
+              <w:t>(Bilgisayar Ortamında doldurulacaktır)</w:t>
             </w:r>
           </w:p>
         </w:tc>
@@ -409,7 +360,7 @@
                 <w:sz w:val="20"/>
                 <w:szCs w:val="20"/>
               </w:rPr>
-              <w:t>[[</w:t>
+              <w:t>{</w:t>
             </w:r>
             <w:proofErr w:type="spellStart"/>
             <w:r>
@@ -425,7 +376,14 @@
                 <w:sz w:val="20"/>
                 <w:szCs w:val="20"/>
               </w:rPr>
-              <w:t>]] </w:t>
+              <w:t>}</w:t>
+            </w:r>
+            <w:r>
+              <w:rPr>
+                <w:sz w:val="20"/>
+                <w:szCs w:val="20"/>
+              </w:rPr>
+              <w:t> </w:t>
             </w:r>
           </w:p>
         </w:tc>
@@ -509,7 +467,7 @@
                 <w:sz w:val="20"/>
                 <w:szCs w:val="20"/>
               </w:rPr>
-              <w:t>[[</w:t>
+              <w:t>{</w:t>
             </w:r>
             <w:proofErr w:type="spellStart"/>
             <w:r>
@@ -525,7 +483,7 @@
                 <w:sz w:val="20"/>
                 <w:szCs w:val="20"/>
               </w:rPr>
-              <w:t>]] </w:t>
+              <w:t>}</w:t>
             </w:r>
           </w:p>
         </w:tc>
@@ -615,7 +573,7 @@
                 <w:sz w:val="20"/>
                 <w:szCs w:val="20"/>
               </w:rPr>
-              <w:t>[[</w:t>
+              <w:t>{</w:t>
             </w:r>
             <w:proofErr w:type="spellStart"/>
             <w:r>
@@ -631,7 +589,14 @@
                 <w:sz w:val="20"/>
                 <w:szCs w:val="20"/>
               </w:rPr>
-              <w:t>]] </w:t>
+              <w:t>}</w:t>
+            </w:r>
+            <w:r>
+              <w:rPr>
+                <w:sz w:val="20"/>
+                <w:szCs w:val="20"/>
+              </w:rPr>
+              <w:t> </w:t>
             </w:r>
           </w:p>
         </w:tc>
@@ -697,7 +662,7 @@
                 <w:sz w:val="20"/>
                 <w:szCs w:val="20"/>
               </w:rPr>
-              <w:t>[[</w:t>
+              <w:t>: {</w:t>
             </w:r>
             <w:proofErr w:type="spellStart"/>
             <w:r>
@@ -713,7 +678,14 @@
                 <w:sz w:val="20"/>
                 <w:szCs w:val="20"/>
               </w:rPr>
-              <w:t>]] </w:t>
+              <w:t>}</w:t>
+            </w:r>
+            <w:r>
+              <w:rPr>
+                <w:sz w:val="20"/>
+                <w:szCs w:val="20"/>
+              </w:rPr>
+              <w:t> </w:t>
             </w:r>
           </w:p>
         </w:tc>
@@ -774,7 +746,6 @@
                 <w:szCs w:val="20"/>
               </w:rPr>
             </w:pPr>
-            <w:proofErr w:type="gramStart"/>
             <w:r>
               <w:rPr>
                 <w:rFonts w:ascii="Times New Roman" w:hAnsi="Times New Roman" w:cs="Times New Roman"/>
@@ -789,18 +760,8 @@
                 <w:sz w:val="20"/>
                 <w:szCs w:val="20"/>
               </w:rPr>
-              <w:t>[</w:t>
-            </w:r>
-            <w:proofErr w:type="gramEnd"/>
-            <w:r>
-              <w:rPr>
-                <w:rFonts w:ascii="Times New Roman" w:hAnsi="Times New Roman" w:cs="Times New Roman"/>
-                <w:sz w:val="20"/>
-                <w:szCs w:val="20"/>
-              </w:rPr>
-              <w:t>[</w:t>
-            </w:r>
-            <w:proofErr w:type="gramStart"/>
+              <w:t xml:space="preserve"> {</w:t>
+            </w:r>
             <w:r>
               <w:rPr>
                 <w:rFonts w:ascii="Times New Roman" w:hAnsi="Times New Roman" w:cs="Times New Roman"/>
@@ -809,14 +770,13 @@
               </w:rPr>
               <w:t>bolum</w:t>
             </w:r>
-            <w:proofErr w:type="gramEnd"/>
-            <w:r>
-              <w:rPr>
-                <w:rFonts w:ascii="Times New Roman" w:hAnsi="Times New Roman" w:cs="Times New Roman"/>
-                <w:sz w:val="20"/>
-                <w:szCs w:val="20"/>
-              </w:rPr>
-              <w:t>]]</w:t>
+            <w:r>
+              <w:rPr>
+                <w:rFonts w:ascii="Times New Roman" w:hAnsi="Times New Roman" w:cs="Times New Roman"/>
+                <w:sz w:val="20"/>
+                <w:szCs w:val="20"/>
+              </w:rPr>
+              <w:t>}</w:t>
             </w:r>
           </w:p>
         </w:tc>
@@ -844,7 +804,6 @@
                 <w:szCs w:val="20"/>
               </w:rPr>
             </w:pPr>
-            <w:proofErr w:type="gramStart"/>
             <w:r>
               <w:rPr>
                 <w:rFonts w:ascii="Times New Roman" w:hAnsi="Times New Roman" w:cs="Times New Roman"/>
@@ -861,17 +820,7 @@
                 <w:sz w:val="20"/>
                 <w:szCs w:val="20"/>
               </w:rPr>
-              <w:t xml:space="preserve">  VE</w:t>
-            </w:r>
-            <w:proofErr w:type="gramEnd"/>
-            <w:r>
-              <w:rPr>
-                <w:rFonts w:ascii="Times New Roman" w:hAnsi="Times New Roman" w:cs="Times New Roman"/>
-                <w:b/>
-                <w:sz w:val="20"/>
-                <w:szCs w:val="20"/>
-              </w:rPr>
-              <w:t xml:space="preserve"> E-POSTA</w:t>
+              <w:t xml:space="preserve">  VE E-POSTA</w:t>
             </w:r>
           </w:p>
         </w:tc>
@@ -911,6 +860,42 @@
                 <w:sz w:val="20"/>
                 <w:szCs w:val="20"/>
               </w:rPr>
+              <w:t xml:space="preserve"> {</w:t>
+            </w:r>
+            <w:r>
+              <w:rPr>
+                <w:sz w:val="20"/>
+                <w:szCs w:val="20"/>
+              </w:rPr>
+              <w:t>telefon</w:t>
+            </w:r>
+            <w:r>
+              <w:rPr>
+                <w:sz w:val="20"/>
+                <w:szCs w:val="20"/>
+              </w:rPr>
+              <w:t>}</w:t>
+            </w:r>
+            <w:r>
+              <w:rPr>
+                <w:sz w:val="20"/>
+                <w:szCs w:val="20"/>
+              </w:rPr>
+              <w:t> </w:t>
+            </w:r>
+            <w:r>
+              <w:rPr>
+                <w:rFonts w:ascii="Times New Roman" w:hAnsi="Times New Roman" w:cs="Times New Roman"/>
+                <w:sz w:val="20"/>
+                <w:szCs w:val="20"/>
+              </w:rPr>
+              <w:t xml:space="preserve">                                E-posta:</w:t>
+            </w:r>
+            <w:r>
+              <w:rPr>
+                <w:sz w:val="20"/>
+                <w:szCs w:val="20"/>
+              </w:rPr>
               <w:t xml:space="preserve"> </w:t>
             </w:r>
             <w:r>
@@ -918,46 +903,21 @@
                 <w:sz w:val="20"/>
                 <w:szCs w:val="20"/>
               </w:rPr>
-              <w:t>[[telefon</w:t>
-            </w:r>
-            <w:proofErr w:type="gramStart"/>
-            <w:r>
-              <w:rPr>
-                <w:sz w:val="20"/>
-                <w:szCs w:val="20"/>
-              </w:rPr>
-              <w:t>]] </w:t>
-            </w:r>
-            <w:r>
-              <w:rPr>
-                <w:rFonts w:ascii="Times New Roman" w:hAnsi="Times New Roman" w:cs="Times New Roman"/>
-                <w:sz w:val="20"/>
-                <w:szCs w:val="20"/>
-              </w:rPr>
-              <w:t xml:space="preserve">  </w:t>
-            </w:r>
-            <w:proofErr w:type="gramEnd"/>
-            <w:r>
-              <w:rPr>
-                <w:rFonts w:ascii="Times New Roman" w:hAnsi="Times New Roman" w:cs="Times New Roman"/>
-                <w:sz w:val="20"/>
-                <w:szCs w:val="20"/>
-              </w:rPr>
-              <w:t xml:space="preserve">                              E-posta:</w:t>
-            </w:r>
-            <w:r>
-              <w:rPr>
-                <w:sz w:val="20"/>
-                <w:szCs w:val="20"/>
-              </w:rPr>
-              <w:t xml:space="preserve"> </w:t>
-            </w:r>
-            <w:r>
-              <w:rPr>
-                <w:sz w:val="20"/>
-                <w:szCs w:val="20"/>
-              </w:rPr>
-              <w:t>[[eposta]]</w:t>
+              <w:t>{</w:t>
+            </w:r>
+            <w:r>
+              <w:rPr>
+                <w:sz w:val="20"/>
+                <w:szCs w:val="20"/>
+              </w:rPr>
+              <w:t>eposta</w:t>
+            </w:r>
+            <w:r>
+              <w:rPr>
+                <w:sz w:val="20"/>
+                <w:szCs w:val="20"/>
+              </w:rPr>
+              <w:t>}</w:t>
             </w:r>
           </w:p>
         </w:tc>
@@ -1088,23 +1048,13 @@
                 <w:szCs w:val="20"/>
               </w:rPr>
             </w:pPr>
-            <w:proofErr w:type="gramStart"/>
-            <w:r>
-              <w:rPr>
-                <w:rFonts w:ascii="Times New Roman" w:hAnsi="Times New Roman" w:cs="Times New Roman"/>
-                <w:sz w:val="20"/>
-                <w:szCs w:val="20"/>
-              </w:rPr>
-              <w:t>…./….</w:t>
-            </w:r>
-            <w:proofErr w:type="gramEnd"/>
-            <w:r>
-              <w:rPr>
-                <w:rFonts w:ascii="Times New Roman" w:hAnsi="Times New Roman" w:cs="Times New Roman"/>
-                <w:sz w:val="20"/>
-                <w:szCs w:val="20"/>
-              </w:rPr>
-              <w:t>/20</w:t>
+            <w:r>
+              <w:rPr>
+                <w:rFonts w:ascii="Times New Roman" w:hAnsi="Times New Roman" w:cs="Times New Roman"/>
+                <w:sz w:val="20"/>
+                <w:szCs w:val="20"/>
+              </w:rPr>
+              <w:t>…./…./20</w:t>
             </w:r>
           </w:p>
         </w:tc>
@@ -1335,23 +1285,13 @@
                 <w:szCs w:val="20"/>
               </w:rPr>
             </w:pPr>
-            <w:proofErr w:type="gramStart"/>
-            <w:r>
-              <w:rPr>
-                <w:rFonts w:ascii="Times New Roman" w:hAnsi="Times New Roman" w:cs="Times New Roman"/>
-                <w:sz w:val="20"/>
-                <w:szCs w:val="20"/>
-              </w:rPr>
-              <w:t>…./….</w:t>
-            </w:r>
-            <w:proofErr w:type="gramEnd"/>
-            <w:r>
-              <w:rPr>
-                <w:rFonts w:ascii="Times New Roman" w:hAnsi="Times New Roman" w:cs="Times New Roman"/>
-                <w:sz w:val="20"/>
-                <w:szCs w:val="20"/>
-              </w:rPr>
-              <w:t>/20</w:t>
+            <w:r>
+              <w:rPr>
+                <w:rFonts w:ascii="Times New Roman" w:hAnsi="Times New Roman" w:cs="Times New Roman"/>
+                <w:sz w:val="20"/>
+                <w:szCs w:val="20"/>
+              </w:rPr>
+              <w:t>…./…./20</w:t>
             </w:r>
           </w:p>
         </w:tc>
@@ -1557,7 +1497,7 @@
                 <w:sz w:val="20"/>
                 <w:szCs w:val="20"/>
               </w:rPr>
-              <w:t>[[</w:t>
+              <w:t>{</w:t>
             </w:r>
             <w:proofErr w:type="spellStart"/>
             <w:r>
@@ -1581,7 +1521,7 @@
                 <w:sz w:val="20"/>
                 <w:szCs w:val="20"/>
               </w:rPr>
-              <w:t>]]</w:t>
+              <w:t>}</w:t>
             </w:r>
           </w:p>
         </w:tc>
@@ -1683,7 +1623,6 @@
                 <w:szCs w:val="20"/>
               </w:rPr>
             </w:pPr>
-            <w:proofErr w:type="gramStart"/>
             <w:r>
               <w:rPr>
                 <w:rFonts w:ascii="Times New Roman" w:eastAsia="Arial Unicode MS" w:hAnsi="Times New Roman" w:cs="Times New Roman"/>
@@ -1693,8 +1632,9 @@
                 <w:sz w:val="20"/>
                 <w:szCs w:val="20"/>
               </w:rPr>
-              <w:t>[[</w:t>
-            </w:r>
+              <w:t>{</w:t>
+            </w:r>
+            <w:proofErr w:type="spellStart"/>
             <w:r>
               <w:rPr>
                 <w:rFonts w:ascii="Times New Roman" w:eastAsia="Arial Unicode MS" w:hAnsi="Times New Roman" w:cs="Times New Roman"/>
@@ -1704,9 +1644,9 @@
                 <w:sz w:val="20"/>
                 <w:szCs w:val="20"/>
               </w:rPr>
-              <w:t> </w:t>
-            </w:r>
-            <w:proofErr w:type="spellStart"/>
+              <w:t>vergiDairesi</w:t>
+            </w:r>
+            <w:proofErr w:type="spellEnd"/>
             <w:r>
               <w:rPr>
                 <w:rFonts w:ascii="Times New Roman" w:eastAsia="Arial Unicode MS" w:hAnsi="Times New Roman" w:cs="Times New Roman"/>
@@ -1716,20 +1656,7 @@
                 <w:sz w:val="20"/>
                 <w:szCs w:val="20"/>
               </w:rPr>
-              <w:t>vergiDairesi</w:t>
-            </w:r>
-            <w:proofErr w:type="spellEnd"/>
-            <w:proofErr w:type="gramEnd"/>
-            <w:r>
-              <w:rPr>
-                <w:rFonts w:ascii="Times New Roman" w:eastAsia="Arial Unicode MS" w:hAnsi="Times New Roman" w:cs="Times New Roman"/>
-                <w:bCs/>
-                <w:color w:val="000000"/>
-                <w:spacing w:val="-3"/>
-                <w:sz w:val="20"/>
-                <w:szCs w:val="20"/>
-              </w:rPr>
-              <w:t>]]</w:t>
+              <w:t>}</w:t>
             </w:r>
           </w:p>
         </w:tc>
@@ -1851,7 +1778,7 @@
                 <w:sz w:val="20"/>
                 <w:szCs w:val="20"/>
               </w:rPr>
-              <w:t>[[</w:t>
+              <w:t>{</w:t>
             </w:r>
             <w:proofErr w:type="spellStart"/>
             <w:r>
@@ -1875,7 +1802,7 @@
                 <w:sz w:val="20"/>
                 <w:szCs w:val="20"/>
               </w:rPr>
-              <w:t>]]</w:t>
+              <w:t>}</w:t>
             </w:r>
           </w:p>
         </w:tc>
@@ -2002,7 +1929,7 @@
                 <w:sz w:val="20"/>
                 <w:szCs w:val="20"/>
               </w:rPr>
-              <w:t>[[</w:t>
+              <w:t>{</w:t>
             </w:r>
             <w:proofErr w:type="spellStart"/>
             <w:r>
@@ -2026,7 +1953,7 @@
                 <w:sz w:val="20"/>
                 <w:szCs w:val="20"/>
               </w:rPr>
-              <w:t>]]</w:t>
+              <w:t>}</w:t>
             </w:r>
           </w:p>
         </w:tc>
@@ -2134,7 +2061,7 @@
                 <w:sz w:val="20"/>
                 <w:szCs w:val="20"/>
               </w:rPr>
-              <w:t>[[</w:t>
+              <w:t>{</w:t>
             </w:r>
             <w:proofErr w:type="spellStart"/>
             <w:r>
@@ -2158,7 +2085,7 @@
                 <w:sz w:val="20"/>
                 <w:szCs w:val="20"/>
               </w:rPr>
-              <w:t>]]</w:t>
+              <w:t>}</w:t>
             </w:r>
           </w:p>
         </w:tc>
@@ -2280,7 +2207,7 @@
                 <w:sz w:val="20"/>
                 <w:szCs w:val="20"/>
               </w:rPr>
-              <w:t>[[</w:t>
+              <w:t>{</w:t>
             </w:r>
             <w:proofErr w:type="spellStart"/>
             <w:r>
@@ -2304,7 +2231,7 @@
                 <w:sz w:val="20"/>
                 <w:szCs w:val="20"/>
               </w:rPr>
-              <w:t>]]</w:t>
+              <w:t>}</w:t>
             </w:r>
           </w:p>
         </w:tc>
@@ -2412,7 +2339,7 @@
                 <w:sz w:val="20"/>
                 <w:szCs w:val="20"/>
               </w:rPr>
-              <w:t>[[</w:t>
+              <w:t>{</w:t>
             </w:r>
             <w:proofErr w:type="spellStart"/>
             <w:r>
@@ -2436,7 +2363,7 @@
                 <w:sz w:val="20"/>
                 <w:szCs w:val="20"/>
               </w:rPr>
-              <w:t>]]</w:t>
+              <w:t>}</w:t>
             </w:r>
           </w:p>
         </w:tc>
@@ -2544,7 +2471,7 @@
                 <w:sz w:val="20"/>
                 <w:szCs w:val="20"/>
               </w:rPr>
-              <w:t>[[</w:t>
+              <w:t>{</w:t>
             </w:r>
             <w:proofErr w:type="spellStart"/>
             <w:r>
@@ -2568,7 +2495,7 @@
                 <w:sz w:val="20"/>
                 <w:szCs w:val="20"/>
               </w:rPr>
-              <w:t>]]</w:t>
+              <w:t>}</w:t>
             </w:r>
           </w:p>
         </w:tc>
@@ -2687,7 +2614,7 @@
                 <w:sz w:val="20"/>
                 <w:szCs w:val="20"/>
               </w:rPr>
-              <w:t>[[</w:t>
+              <w:t>{</w:t>
             </w:r>
             <w:proofErr w:type="spellStart"/>
             <w:r>
@@ -2711,7 +2638,7 @@
                 <w:sz w:val="20"/>
                 <w:szCs w:val="20"/>
               </w:rPr>
-              <w:t xml:space="preserve">]] </w:t>
+              <w:t xml:space="preserve">} </w:t>
             </w:r>
             <w:r>
               <w:rPr>
@@ -2843,29 +2770,16 @@
               </w:rPr>
               <w:t xml:space="preserve">    </w:t>
             </w:r>
-            <w:proofErr w:type="gramStart"/>
-            <w:r>
-              <w:rPr>
-                <w:rFonts w:ascii="Times New Roman" w:eastAsia="Arial Unicode MS" w:hAnsi="Times New Roman" w:cs="Times New Roman"/>
-                <w:b/>
-                <w:color w:val="000000"/>
-                <w:spacing w:val="-3"/>
-                <w:sz w:val="20"/>
-                <w:szCs w:val="20"/>
-              </w:rPr>
-              <w:t>…./….</w:t>
-            </w:r>
-            <w:proofErr w:type="gramEnd"/>
-            <w:r>
-              <w:rPr>
-                <w:rFonts w:ascii="Times New Roman" w:eastAsia="Arial Unicode MS" w:hAnsi="Times New Roman" w:cs="Times New Roman"/>
-                <w:b/>
-                <w:color w:val="000000"/>
-                <w:spacing w:val="-3"/>
-                <w:sz w:val="20"/>
-                <w:szCs w:val="20"/>
-              </w:rPr>
-              <w:t>/20</w:t>
+            <w:r>
+              <w:rPr>
+                <w:rFonts w:ascii="Times New Roman" w:eastAsia="Arial Unicode MS" w:hAnsi="Times New Roman" w:cs="Times New Roman"/>
+                <w:b/>
+                <w:color w:val="000000"/>
+                <w:spacing w:val="-3"/>
+                <w:sz w:val="20"/>
+                <w:szCs w:val="20"/>
+              </w:rPr>
+              <w:t>…./…./20</w:t>
             </w:r>
             <w:r>
               <w:rPr>
@@ -3239,7 +3153,6 @@
                 <w:szCs w:val="24"/>
               </w:rPr>
             </w:pPr>
-            <w:proofErr w:type="gramStart"/>
             <w:r>
               <w:rPr>
                 <w:rFonts w:ascii="Times New Roman" w:eastAsia="Arial Unicode MS" w:hAnsi="Times New Roman" w:cs="Times New Roman"/>
@@ -3250,7 +3163,6 @@
               </w:rPr>
               <w:t>…..</w:t>
             </w:r>
-            <w:proofErr w:type="gramEnd"/>
             <w:r>
               <w:rPr>
                 <w:rFonts w:ascii="Times New Roman" w:eastAsia="Arial Unicode MS" w:hAnsi="Times New Roman" w:cs="Times New Roman"/>
@@ -3259,9 +3171,8 @@
                 <w:sz w:val="24"/>
                 <w:szCs w:val="24"/>
               </w:rPr>
-              <w:t xml:space="preserve">/    / </w:t>
-            </w:r>
-            <w:proofErr w:type="gramStart"/>
+              <w:t>/    / 20</w:t>
+            </w:r>
             <w:r>
               <w:rPr>
                 <w:rFonts w:ascii="Times New Roman" w:eastAsia="Arial Unicode MS" w:hAnsi="Times New Roman" w:cs="Times New Roman"/>
@@ -3270,19 +3181,8 @@
                 <w:sz w:val="24"/>
                 <w:szCs w:val="24"/>
               </w:rPr>
-              <w:t>20</w:t>
-            </w:r>
-            <w:r>
-              <w:rPr>
-                <w:rFonts w:ascii="Times New Roman" w:eastAsia="Arial Unicode MS" w:hAnsi="Times New Roman" w:cs="Times New Roman"/>
-                <w:b/>
-                <w:color w:val="000000"/>
-                <w:sz w:val="24"/>
-                <w:szCs w:val="24"/>
-              </w:rPr>
               <w:t>….</w:t>
             </w:r>
-            <w:proofErr w:type="gramEnd"/>
             <w:r>
               <w:rPr>
                 <w:rFonts w:ascii="Times New Roman" w:eastAsia="Arial Unicode MS" w:hAnsi="Times New Roman" w:cs="Times New Roman"/>
@@ -4112,6 +4012,7 @@
   <w:style w:type="character" w:default="1" w:styleId="VarsaylanParagrafYazTipi">
     <w:name w:val="Default Paragraph Font"/>
     <w:uiPriority w:val="1"/>
+    <w:semiHidden/>
     <w:unhideWhenUsed/>
   </w:style>
   <w:style w:type="table" w:default="1" w:styleId="NormalTablo">

</xml_diff>